<commit_message>
ejemplos timers y events
</commit_message>
<xml_diff>
--- a/Curso Experis - NodeJS.docx
+++ b/Curso Experis - NodeJS.docx
@@ -837,6 +837,33 @@
     </w:p>
     <w:p>
       <w:pPr>
+        <w:pStyle w:val="Prrafodelista"/>
+        <w:numPr>
+          <w:ilvl w:val="0"/>
+          <w:numId w:val="5"/>
+        </w:numPr>
+      </w:pPr>
+      <w:proofErr w:type="spellStart"/>
+      <w:r>
+        <w:t>Debugger</w:t>
+      </w:r>
+      <w:proofErr w:type="spellEnd"/>
+      <w:r>
+        <w:t xml:space="preserve"> </w:t>
+      </w:r>
+      <w:proofErr w:type="spellStart"/>
+      <w:r>
+        <w:t>for</w:t>
+      </w:r>
+      <w:proofErr w:type="spellEnd"/>
+      <w:r>
+        <w:t xml:space="preserve"> chrome</w:t>
+      </w:r>
+      <w:bookmarkStart w:id="0" w:name="_GoBack"/>
+      <w:bookmarkEnd w:id="0"/>
+    </w:p>
+    <w:p>
+      <w:pPr>
         <w:pStyle w:val="Ttulo3"/>
         <w:numPr>
           <w:ilvl w:val="1"/>
@@ -907,21 +934,13 @@
         </w:rPr>
         <w:t xml:space="preserve"> &amp; </w:t>
       </w:r>
-      <w:bookmarkStart w:id="0" w:name="_GoBack"/>
-      <w:proofErr w:type="spellStart"/>
-      <w:r>
-        <w:rPr>
-          <w:b/>
-        </w:rPr>
-        <w:t>generator</w:t>
-      </w:r>
-      <w:r>
-        <w:rPr>
-          <w:b/>
-        </w:rPr>
-        <w:t>-</w:t>
-      </w:r>
-      <w:bookmarkEnd w:id="0"/>
+      <w:proofErr w:type="spellStart"/>
+      <w:r>
+        <w:rPr>
+          <w:b/>
+        </w:rPr>
+        <w:t>generator-</w:t>
+      </w:r>
       <w:r>
         <w:rPr>
           <w:b/>

</xml_diff>